<commit_message>
Completed programming for experiments
</commit_message>
<xml_diff>
--- a/Documentation.docx
+++ b/Documentation.docx
@@ -189,44 +189,6 @@
         <w:rPr>
           <w:lang w:val="en-US"/>
         </w:rPr>
-        <w:t>integratedcontrol.py</w:t>
-      </w:r>
-    </w:p>
-    <w:p>
-      <w:pPr>
-        <w:pStyle w:val="ListParagraph"/>
-        <w:numPr>
-          <w:ilvl w:val="0"/>
-          <w:numId w:val="1"/>
-        </w:numPr>
-        <w:rPr>
-          <w:lang w:val="en-US"/>
-        </w:rPr>
-      </w:pPr>
-      <w:proofErr w:type="spellStart"/>
-      <w:r>
-        <w:rPr>
-          <w:lang w:val="en-US"/>
-        </w:rPr>
-        <w:t>sketchcontrol.ino</w:t>
-      </w:r>
-      <w:proofErr w:type="spellEnd"/>
-    </w:p>
-    <w:p>
-      <w:pPr>
-        <w:pStyle w:val="ListParagraph"/>
-        <w:numPr>
-          <w:ilvl w:val="0"/>
-          <w:numId w:val="1"/>
-        </w:numPr>
-        <w:rPr>
-          <w:lang w:val="en-US"/>
-        </w:rPr>
-      </w:pPr>
-      <w:r>
-        <w:rPr>
-          <w:lang w:val="en-US"/>
-        </w:rPr>
         <w:t>RCM.py: contains methods to carry out data collection using the RCM</w:t>
       </w:r>
     </w:p>
@@ -693,7 +655,6 @@
         <w:rPr>
           <w:lang w:val="en-US"/>
         </w:rPr>
-        <w:lastRenderedPageBreak/>
         <w:t xml:space="preserve">Takes an image at each wavelength specified by </w:t>
       </w:r>
       <w:proofErr w:type="spellStart"/>
@@ -806,6 +767,7 @@
         <w:rPr>
           <w:lang w:val="en-US"/>
         </w:rPr>
+        <w:lastRenderedPageBreak/>
         <w:t xml:space="preserve">Performs a hyperspectral imaging every </w:t>
       </w:r>
       <w:proofErr w:type="spellStart"/>
@@ -1054,13 +1016,7 @@
         <w:rPr>
           <w:lang w:val="en-US"/>
         </w:rPr>
-        <w:t xml:space="preserve"> of [1,1] means 1 box of  </w:t>
-      </w:r>
-      <w:r>
-        <w:rPr>
-          <w:lang w:val="en-US"/>
-        </w:rPr>
-        <w:t xml:space="preserve">1 by 1 </w:t>
+        <w:t xml:space="preserve"> of [1,1] means 1 box of  1 by 1 </w:t>
       </w:r>
       <m:oMath>
         <m:r>
@@ -1742,6 +1698,7 @@
         <w:rPr>
           <w:lang w:val="en-US"/>
         </w:rPr>
+        <w:lastRenderedPageBreak/>
         <w:t xml:space="preserve">Uses the hyperspectral camera to continuously take images with exposure time of 0.3s and storing it in </w:t>
       </w:r>
       <w:proofErr w:type="spellStart"/>
@@ -2380,7 +2337,6 @@
         <w:rPr>
           <w:lang w:val="en-US"/>
         </w:rPr>
-        <w:lastRenderedPageBreak/>
         <w:t>Methods</w:t>
       </w:r>
     </w:p>
@@ -2458,6 +2414,7 @@
         <w:rPr>
           <w:lang w:val="en-US"/>
         </w:rPr>
+        <w:lastRenderedPageBreak/>
         <w:t>move_</w:t>
       </w:r>
       <w:proofErr w:type="gramStart"/>
@@ -3505,80 +3462,80 @@
         <w:rPr>
           <w:lang w:val="en-US"/>
         </w:rPr>
+        <w:t>1: Black</w:t>
+      </w:r>
+    </w:p>
+    <w:p>
+      <w:pPr>
+        <w:pStyle w:val="ListParagraph"/>
+        <w:numPr>
+          <w:ilvl w:val="3"/>
+          <w:numId w:val="1"/>
+        </w:numPr>
+        <w:rPr>
+          <w:lang w:val="en-US"/>
+        </w:rPr>
+      </w:pPr>
+      <w:r>
+        <w:rPr>
+          <w:lang w:val="en-US"/>
+        </w:rPr>
+        <w:t>2: Wide</w:t>
+      </w:r>
+    </w:p>
+    <w:p>
+      <w:pPr>
+        <w:pStyle w:val="ListParagraph"/>
+        <w:numPr>
+          <w:ilvl w:val="3"/>
+          <w:numId w:val="1"/>
+        </w:numPr>
+        <w:rPr>
+          <w:lang w:val="en-US"/>
+        </w:rPr>
+      </w:pPr>
+      <w:r>
+        <w:rPr>
+          <w:lang w:val="en-US"/>
+        </w:rPr>
+        <w:t>4: Medium</w:t>
+      </w:r>
+    </w:p>
+    <w:p>
+      <w:pPr>
+        <w:pStyle w:val="ListParagraph"/>
+        <w:numPr>
+          <w:ilvl w:val="3"/>
+          <w:numId w:val="1"/>
+        </w:numPr>
+        <w:rPr>
+          <w:lang w:val="en-US"/>
+        </w:rPr>
+      </w:pPr>
+      <w:r>
+        <w:rPr>
+          <w:lang w:val="en-US"/>
+        </w:rPr>
+        <w:t>8: Narrow</w:t>
+      </w:r>
+    </w:p>
+    <w:p>
+      <w:pPr>
+        <w:pStyle w:val="ListParagraph"/>
+        <w:numPr>
+          <w:ilvl w:val="1"/>
+          <w:numId w:val="1"/>
+        </w:numPr>
+        <w:rPr>
+          <w:lang w:val="en-US"/>
+        </w:rPr>
+      </w:pPr>
+      <w:proofErr w:type="spellStart"/>
+      <w:r>
+        <w:rPr>
+          <w:lang w:val="en-US"/>
+        </w:rPr>
         <w:lastRenderedPageBreak/>
-        <w:t>1: Black</w:t>
-      </w:r>
-    </w:p>
-    <w:p>
-      <w:pPr>
-        <w:pStyle w:val="ListParagraph"/>
-        <w:numPr>
-          <w:ilvl w:val="3"/>
-          <w:numId w:val="1"/>
-        </w:numPr>
-        <w:rPr>
-          <w:lang w:val="en-US"/>
-        </w:rPr>
-      </w:pPr>
-      <w:r>
-        <w:rPr>
-          <w:lang w:val="en-US"/>
-        </w:rPr>
-        <w:t>2: Wide</w:t>
-      </w:r>
-    </w:p>
-    <w:p>
-      <w:pPr>
-        <w:pStyle w:val="ListParagraph"/>
-        <w:numPr>
-          <w:ilvl w:val="3"/>
-          <w:numId w:val="1"/>
-        </w:numPr>
-        <w:rPr>
-          <w:lang w:val="en-US"/>
-        </w:rPr>
-      </w:pPr>
-      <w:r>
-        <w:rPr>
-          <w:lang w:val="en-US"/>
-        </w:rPr>
-        <w:t>4: Medium</w:t>
-      </w:r>
-    </w:p>
-    <w:p>
-      <w:pPr>
-        <w:pStyle w:val="ListParagraph"/>
-        <w:numPr>
-          <w:ilvl w:val="3"/>
-          <w:numId w:val="1"/>
-        </w:numPr>
-        <w:rPr>
-          <w:lang w:val="en-US"/>
-        </w:rPr>
-      </w:pPr>
-      <w:r>
-        <w:rPr>
-          <w:lang w:val="en-US"/>
-        </w:rPr>
-        <w:t>8: Narrow</w:t>
-      </w:r>
-    </w:p>
-    <w:p>
-      <w:pPr>
-        <w:pStyle w:val="ListParagraph"/>
-        <w:numPr>
-          <w:ilvl w:val="1"/>
-          <w:numId w:val="1"/>
-        </w:numPr>
-        <w:rPr>
-          <w:lang w:val="en-US"/>
-        </w:rPr>
-      </w:pPr>
-      <w:proofErr w:type="spellStart"/>
-      <w:r>
-        <w:rPr>
-          <w:lang w:val="en-US"/>
-        </w:rPr>
         <w:t>set_</w:t>
       </w:r>
       <w:proofErr w:type="gramStart"/>

</xml_diff>